<commit_message>
start of week 6
</commit_message>
<xml_diff>
--- a/Scrum/Week 6.docx
+++ b/Scrum/Week 6.docx
@@ -1,6 +1,6 @@
 
 <file path=word/document.xml><?xml version="1.0" encoding="utf-8"?>
-<w:document xmlns:wpc="http://schemas.microsoft.com/office/word/2010/wordprocessingCanvas" xmlns:cx="http://schemas.microsoft.com/office/drawing/2014/chartex" xmlns:cx1="http://schemas.microsoft.com/office/drawing/2015/9/8/chartex" xmlns:cx2="http://schemas.microsoft.com/office/drawing/2015/10/21/chartex" xmlns:cx3="http://schemas.microsoft.com/office/drawing/2016/5/9/chartex" xmlns:cx4="http://schemas.microsoft.com/office/drawing/2016/5/10/chartex" xmlns:cx5="http://schemas.microsoft.com/office/drawing/2016/5/11/chartex" xmlns:cx6="http://schemas.microsoft.com/office/drawing/2016/5/12/chartex" xmlns:cx7="http://schemas.microsoft.com/office/drawing/2016/5/13/chartex" xmlns:cx8="http://schemas.microsoft.com/office/drawing/2016/5/14/chartex" xmlns:mc="http://schemas.openxmlformats.org/markup-compatibility/2006" xmlns:aink="http://schemas.microsoft.com/office/drawing/2016/ink" xmlns:am3d="http://schemas.microsoft.com/office/drawing/2017/model3d" xmlns:o="urn:schemas-microsoft-com:office:office" xmlns:oel="http://schemas.microsoft.com/office/2019/extlst" xmlns:r="http://schemas.openxmlformats.org/officeDocument/2006/relationships" xmlns:m="http://schemas.openxmlformats.org/officeDocument/2006/math" xmlns:v="urn:schemas-microsoft-com:vml" xmlns:wp14="http://schemas.microsoft.com/office/word/2010/wordprocessingDrawing" xmlns:wp="http://schemas.openxmlformats.org/drawingml/2006/wordprocessingDrawing" xmlns:w10="urn:schemas-microsoft-com:office:word" xmlns:w="http://schemas.openxmlformats.org/wordprocessingml/2006/main" xmlns:w14="http://schemas.microsoft.com/office/word/2010/wordml" xmlns:w15="http://schemas.microsoft.com/office/word/2012/wordml" xmlns:w16cex="http://schemas.microsoft.com/office/word/2018/wordml/cex" xmlns:w16cid="http://schemas.microsoft.com/office/word/2016/wordml/cid" xmlns:w16="http://schemas.microsoft.com/office/word/2018/wordml" xmlns:w16sdtdh="http://schemas.microsoft.com/office/word/2020/wordml/sdtdatahash" xmlns:w16se="http://schemas.microsoft.com/office/word/2015/wordml/symex" xmlns:wpg="http://schemas.microsoft.com/office/word/2010/wordprocessingGroup" xmlns:wpi="http://schemas.microsoft.com/office/word/2010/wordprocessingInk" xmlns:wne="http://schemas.microsoft.com/office/word/2006/wordml" xmlns:wps="http://schemas.microsoft.com/office/word/2010/wordprocessingShape" mc:Ignorable="w14 w15 w16se w16cid w16 w16cex w16sdtdh wp14">
+<w:document xmlns:wpc="http://schemas.microsoft.com/office/word/2010/wordprocessingCanvas" xmlns:cx="http://schemas.microsoft.com/office/drawing/2014/chartex" xmlns:cx1="http://schemas.microsoft.com/office/drawing/2015/9/8/chartex" xmlns:cx2="http://schemas.microsoft.com/office/drawing/2015/10/21/chartex" xmlns:cx3="http://schemas.microsoft.com/office/drawing/2016/5/9/chartex" xmlns:cx4="http://schemas.microsoft.com/office/drawing/2016/5/10/chartex" xmlns:cx5="http://schemas.microsoft.com/office/drawing/2016/5/11/chartex" xmlns:cx6="http://schemas.microsoft.com/office/drawing/2016/5/12/chartex" xmlns:cx7="http://schemas.microsoft.com/office/drawing/2016/5/13/chartex" xmlns:cx8="http://schemas.microsoft.com/office/drawing/2016/5/14/chartex" xmlns:mc="http://schemas.openxmlformats.org/markup-compatibility/2006" xmlns:aink="http://schemas.microsoft.com/office/drawing/2016/ink" xmlns:am3d="http://schemas.microsoft.com/office/drawing/2017/model3d" xmlns:o="urn:schemas-microsoft-com:office:office" xmlns:oel="http://schemas.microsoft.com/office/2019/extlst" xmlns:r="http://schemas.openxmlformats.org/officeDocument/2006/relationships" xmlns:m="http://schemas.openxmlformats.org/officeDocument/2006/math" xmlns:v="urn:schemas-microsoft-com:vml" xmlns:wp14="http://schemas.microsoft.com/office/word/2010/wordprocessingDrawing" xmlns:wp="http://schemas.openxmlformats.org/drawingml/2006/wordprocessingDrawing" xmlns:w10="urn:schemas-microsoft-com:office:word" xmlns:w="http://schemas.openxmlformats.org/wordprocessingml/2006/main" xmlns:w14="http://schemas.microsoft.com/office/word/2010/wordml" xmlns:w15="http://schemas.microsoft.com/office/word/2012/wordml" xmlns:w16cex="http://schemas.microsoft.com/office/word/2018/wordml/cex" xmlns:w16cid="http://schemas.microsoft.com/office/word/2016/wordml/cid" xmlns:w16="http://schemas.microsoft.com/office/word/2018/wordml" xmlns:w16du="http://schemas.microsoft.com/office/word/2023/wordml/word16du" xmlns:w16sdtdh="http://schemas.microsoft.com/office/word/2020/wordml/sdtdatahash" xmlns:w16se="http://schemas.microsoft.com/office/word/2015/wordml/symex" xmlns:wpg="http://schemas.microsoft.com/office/word/2010/wordprocessingGroup" xmlns:wpi="http://schemas.microsoft.com/office/word/2010/wordprocessingInk" xmlns:wne="http://schemas.microsoft.com/office/word/2006/wordml" xmlns:wps="http://schemas.microsoft.com/office/word/2010/wordprocessingShape" mc:Ignorable="w14 w15 w16se w16cid w16 w16cex w16sdtdh w16du wp14">
   <w:body>
     <w:p>
       <w:pPr>
@@ -20,7 +20,13 @@
         <w:t> </w:t>
       </w:r>
       <w:r>
-        <w:t>SCRUM MEETING WEEK ()</w:t>
+        <w:t>SCRUM MEETING WEEK (</w:t>
+      </w:r>
+      <w:r>
+        <w:t>6</w:t>
+      </w:r>
+      <w:r>
+        <w:t>)</w:t>
       </w:r>
     </w:p>
     <w:p>
@@ -92,7 +98,7 @@
           <w:szCs w:val="34"/>
         </w:rPr>
         <w:drawing>
-          <wp:inline distT="0" distB="0" distL="0" distR="0" wp14:anchorId="79682000" wp14:editId="2AA0A4C6">
+          <wp:inline distT="0" distB="0" distL="0" distR="0" wp14:anchorId="5B116EF7" wp14:editId="36991B4F">
             <wp:extent cx="157163" cy="157163"/>
             <wp:effectExtent l="0" t="0" r="0" b="0"/>
             <wp:docPr id="1499542647" name="Picture 4" descr=":white_check_mark:"/>
@@ -290,13 +296,12 @@
               </w:rPr>
               <w:t>​​</w:t>
             </w:r>
-          </w:p>
-          <w:p>
-            <w:pPr>
-              <w:rPr>
-                <w:rFonts w:ascii="Times New Roman" w:eastAsia="Times New Roman" w:hAnsi="Times New Roman" w:cs="Times New Roman"/>
-              </w:rPr>
-            </w:pPr>
+            <w:r>
+              <w:rPr>
+                <w:rFonts w:ascii="Times New Roman" w:eastAsia="Times New Roman" w:hAnsi="Times New Roman" w:cs="Times New Roman"/>
+              </w:rPr>
+              <w:t>Server and API access ready</w:t>
+            </w:r>
           </w:p>
           <w:p>
             <w:pPr>
@@ -343,6 +348,38 @@
                 <w:rFonts w:ascii="Times New Roman" w:eastAsia="Times New Roman" w:hAnsi="Times New Roman" w:cs="Times New Roman"/>
               </w:rPr>
               <w:t>​​</w:t>
+            </w:r>
+            <w:r>
+              <w:rPr>
+                <w:rFonts w:ascii="Times New Roman" w:eastAsia="Times New Roman" w:hAnsi="Times New Roman" w:cs="Times New Roman"/>
+              </w:rPr>
+              <w:t>Flow Diagram</w:t>
+            </w:r>
+          </w:p>
+          <w:p>
+            <w:pPr>
+              <w:rPr>
+                <w:rFonts w:ascii="Times New Roman" w:eastAsia="Times New Roman" w:hAnsi="Times New Roman" w:cs="Times New Roman"/>
+              </w:rPr>
+            </w:pPr>
+            <w:r>
+              <w:rPr>
+                <w:rFonts w:ascii="Times New Roman" w:eastAsia="Times New Roman" w:hAnsi="Times New Roman" w:cs="Times New Roman"/>
+              </w:rPr>
+              <w:t>Update Use Case Diagram</w:t>
+            </w:r>
+          </w:p>
+          <w:p>
+            <w:pPr>
+              <w:rPr>
+                <w:rFonts w:ascii="Times New Roman" w:eastAsia="Times New Roman" w:hAnsi="Times New Roman" w:cs="Times New Roman"/>
+              </w:rPr>
+            </w:pPr>
+            <w:r>
+              <w:rPr>
+                <w:rFonts w:ascii="Times New Roman" w:eastAsia="Times New Roman" w:hAnsi="Times New Roman" w:cs="Times New Roman"/>
+              </w:rPr>
+              <w:t>UML Diagram</w:t>
             </w:r>
           </w:p>
         </w:tc>
@@ -436,7 +473,7 @@
           <w:szCs w:val="34"/>
         </w:rPr>
         <w:drawing>
-          <wp:inline distT="0" distB="0" distL="0" distR="0">
+          <wp:inline distT="0" distB="0" distL="0" distR="0" wp14:anchorId="58A7C386" wp14:editId="2BE62152">
             <wp:extent cx="171450" cy="171450"/>
             <wp:effectExtent l="0" t="0" r="6350" b="6350"/>
             <wp:docPr id="922092399" name="Picture 3" descr=":busts_in_silhouette:"/>
@@ -545,22 +582,7 @@
               </w:rPr>
             </w:pPr>
             <w:r>
-              <w:rPr>
-                <w:rFonts w:ascii="Times New Roman" w:eastAsia="Times New Roman" w:hAnsi="Times New Roman" w:cs="Times New Roman"/>
-                <w:b/>
-                <w:bCs/>
-                <w:spacing w:val="-1"/>
-              </w:rPr>
-              <w:t xml:space="preserve">  </w:t>
-            </w:r>
-            <w:r>
-              <w:rPr>
-                <w:rFonts w:ascii="Times New Roman" w:eastAsia="Times New Roman" w:hAnsi="Times New Roman" w:cs="Times New Roman"/>
-                <w:b/>
-                <w:bCs/>
-                <w:spacing w:val="-1"/>
-              </w:rPr>
-              <w:t>Name</w:t>
+              <w:t xml:space="preserve">  Name</w:t>
             </w:r>
           </w:p>
         </w:tc>
@@ -578,22 +600,7 @@
               </w:rPr>
             </w:pPr>
             <w:r>
-              <w:rPr>
-                <w:rFonts w:ascii="Times New Roman" w:eastAsia="Times New Roman" w:hAnsi="Times New Roman" w:cs="Times New Roman"/>
-                <w:b/>
-                <w:bCs/>
-                <w:spacing w:val="-1"/>
-              </w:rPr>
-              <w:t xml:space="preserve">    </w:t>
-            </w:r>
-            <w:r>
-              <w:rPr>
-                <w:rFonts w:ascii="Times New Roman" w:eastAsia="Times New Roman" w:hAnsi="Times New Roman" w:cs="Times New Roman"/>
-                <w:b/>
-                <w:bCs/>
-                <w:spacing w:val="-1"/>
-              </w:rPr>
-              <w:t>Role</w:t>
+              <w:t xml:space="preserve">    Role</w:t>
             </w:r>
           </w:p>
         </w:tc>
@@ -615,18 +622,7 @@
               </w:rPr>
             </w:pPr>
             <w:r>
-              <w:rPr>
-                <w:rFonts w:ascii="Times New Roman" w:eastAsia="Times New Roman" w:hAnsi="Times New Roman" w:cs="Times New Roman"/>
-                <w:spacing w:val="-1"/>
-              </w:rPr>
-              <w:t>​​</w:t>
-            </w:r>
-            <w:r>
-              <w:rPr>
-                <w:rFonts w:ascii="Times New Roman" w:eastAsia="Times New Roman" w:hAnsi="Times New Roman" w:cs="Times New Roman"/>
-                <w:spacing w:val="-1"/>
-              </w:rPr>
-              <w:t xml:space="preserve"> </w:t>
+              <w:t xml:space="preserve"> Omar Hemed</w:t>
             </w:r>
           </w:p>
         </w:tc>
@@ -647,14 +643,7 @@
                 <w:rFonts w:ascii="Times New Roman" w:eastAsia="Times New Roman" w:hAnsi="Times New Roman" w:cs="Times New Roman"/>
                 <w:spacing w:val="-1"/>
               </w:rPr>
-              <w:t>​​</w:t>
-            </w:r>
-            <w:r>
-              <w:rPr>
-                <w:rFonts w:ascii="Times New Roman" w:eastAsia="Times New Roman" w:hAnsi="Times New Roman" w:cs="Times New Roman"/>
-                <w:spacing w:val="-1"/>
-              </w:rPr>
-              <w:t xml:space="preserve"> </w:t>
+              <w:t>Frontend</w:t>
             </w:r>
           </w:p>
         </w:tc>
@@ -674,6 +663,12 @@
                 <w:spacing w:val="-1"/>
               </w:rPr>
             </w:pPr>
+            <w:r>
+              <w:t xml:space="preserve"> </w:t>
+            </w:r>
+            <w:r>
+              <w:t>Carter Meekison</w:t>
+            </w:r>
           </w:p>
         </w:tc>
         <w:tc>
@@ -687,6 +682,9 @@
                 <w:spacing w:val="-1"/>
               </w:rPr>
             </w:pPr>
+            <w:r>
+              <w:t>Backend/database</w:t>
+            </w:r>
           </w:p>
         </w:tc>
       </w:tr>
@@ -705,6 +703,13 @@
                 <w:spacing w:val="-1"/>
               </w:rPr>
             </w:pPr>
+            <w:r>
+              <w:rPr>
+                <w:rFonts w:ascii="Times New Roman" w:eastAsia="Times New Roman" w:hAnsi="Times New Roman" w:cs="Times New Roman"/>
+                <w:spacing w:val="-1"/>
+              </w:rPr>
+              <w:t>Rhythm</w:t>
+            </w:r>
           </w:p>
         </w:tc>
         <w:tc>
@@ -718,6 +723,13 @@
                 <w:spacing w:val="-1"/>
               </w:rPr>
             </w:pPr>
+            <w:r>
+              <w:rPr>
+                <w:rFonts w:ascii="Times New Roman" w:eastAsia="Times New Roman" w:hAnsi="Times New Roman" w:cs="Times New Roman"/>
+                <w:spacing w:val="-1"/>
+              </w:rPr>
+              <w:t>Frontend</w:t>
+            </w:r>
           </w:p>
         </w:tc>
       </w:tr>
@@ -736,6 +748,14 @@
                 <w:spacing w:val="-1"/>
               </w:rPr>
             </w:pPr>
+            <w:r>
+              <w:t xml:space="preserve">Karam </w:t>
+            </w:r>
+            <w:proofErr w:type="spellStart"/>
+            <w:r>
+              <w:t>Hejazin</w:t>
+            </w:r>
+            <w:proofErr w:type="spellEnd"/>
           </w:p>
         </w:tc>
         <w:tc>
@@ -749,6 +769,9 @@
                 <w:spacing w:val="-1"/>
               </w:rPr>
             </w:pPr>
+            <w:r>
+              <w:t>API/Data Management</w:t>
+            </w:r>
           </w:p>
         </w:tc>
       </w:tr>
@@ -767,6 +790,9 @@
                 <w:spacing w:val="-1"/>
               </w:rPr>
             </w:pPr>
+            <w:r>
+              <w:t>Tyler Cummings</w:t>
+            </w:r>
           </w:p>
         </w:tc>
         <w:tc>
@@ -780,6 +806,9 @@
                 <w:spacing w:val="-1"/>
               </w:rPr>
             </w:pPr>
+            <w:r>
+              <w:t>Backend/database</w:t>
+            </w:r>
           </w:p>
         </w:tc>
       </w:tr>
@@ -894,7 +923,7 @@
           <w:szCs w:val="34"/>
         </w:rPr>
         <w:drawing>
-          <wp:inline distT="0" distB="0" distL="0" distR="0">
+          <wp:inline distT="0" distB="0" distL="0" distR="0" wp14:anchorId="4CFAB269" wp14:editId="1EFB5B31">
             <wp:extent cx="185738" cy="185738"/>
             <wp:effectExtent l="0" t="0" r="5080" b="5080"/>
             <wp:docPr id="459473846" name="Picture 2" descr=":pencil2:"/>
@@ -1058,6 +1087,9 @@
           </w:tcPr>
           <w:p>
             <w:pPr>
+              <w:tabs>
+                <w:tab w:val="left" w:pos="1620"/>
+              </w:tabs>
               <w:rPr>
                 <w:rFonts w:ascii="Times New Roman" w:eastAsia="Times New Roman" w:hAnsi="Times New Roman" w:cs="Times New Roman"/>
                 <w:spacing w:val="-1"/>
@@ -1075,7 +1107,7 @@
                 <w:rFonts w:ascii="Times New Roman" w:eastAsia="Times New Roman" w:hAnsi="Times New Roman" w:cs="Times New Roman"/>
                 <w:spacing w:val="-1"/>
               </w:rPr>
-              <w:t>e.g., Bugs</w:t>
+              <w:t>Server/API setup</w:t>
             </w:r>
           </w:p>
         </w:tc>
@@ -1131,6 +1163,13 @@
               </w:rPr>
               <w:t xml:space="preserve"> </w:t>
             </w:r>
+            <w:r>
+              <w:rPr>
+                <w:rFonts w:ascii="Times New Roman" w:eastAsia="Times New Roman" w:hAnsi="Times New Roman" w:cs="Times New Roman"/>
+                <w:spacing w:val="-1"/>
+              </w:rPr>
+              <w:t>2</w:t>
+            </w:r>
           </w:p>
         </w:tc>
       </w:tr>
@@ -1174,6 +1213,13 @@
                 <w:spacing w:val="-1"/>
               </w:rPr>
             </w:pPr>
+            <w:r>
+              <w:rPr>
+                <w:rFonts w:ascii="Times New Roman" w:eastAsia="Times New Roman" w:hAnsi="Times New Roman" w:cs="Times New Roman"/>
+                <w:spacing w:val="-1"/>
+              </w:rPr>
+              <w:t>2</w:t>
+            </w:r>
           </w:p>
         </w:tc>
       </w:tr>
@@ -1217,6 +1263,13 @@
                 <w:spacing w:val="-1"/>
               </w:rPr>
             </w:pPr>
+            <w:r>
+              <w:rPr>
+                <w:rFonts w:ascii="Times New Roman" w:eastAsia="Times New Roman" w:hAnsi="Times New Roman" w:cs="Times New Roman"/>
+                <w:spacing w:val="-1"/>
+              </w:rPr>
+              <w:t>100%</w:t>
+            </w:r>
           </w:p>
         </w:tc>
       </w:tr>
@@ -1274,10 +1327,31 @@
               </w:rPr>
               <w:t xml:space="preserve"> </w:t>
             </w:r>
+            <w:r>
+              <w:rPr>
+                <w:rFonts w:ascii="Times New Roman" w:eastAsia="Times New Roman" w:hAnsi="Times New Roman" w:cs="Times New Roman"/>
+                <w:spacing w:val="-1"/>
+              </w:rPr>
+              <w:t>Finished server creation, and basic DDL. M2 outline is created.</w:t>
+            </w:r>
           </w:p>
         </w:tc>
       </w:tr>
     </w:tbl>
+    <w:p>
+      <w:pPr>
+        <w:spacing w:before="480"/>
+        <w:outlineLvl w:val="2"/>
+        <w:rPr>
+          <w:rFonts w:ascii="Times New Roman" w:eastAsia="Times New Roman" w:hAnsi="Times New Roman" w:cs="Times New Roman"/>
+          <w:b/>
+          <w:bCs/>
+          <w:spacing w:val="-1"/>
+          <w:sz w:val="27"/>
+          <w:szCs w:val="27"/>
+        </w:rPr>
+      </w:pPr>
+    </w:p>
     <w:p>
       <w:pPr>
         <w:spacing w:before="480"/>
@@ -1390,6 +1464,13 @@
               </w:rPr>
               <w:t xml:space="preserve"> </w:t>
             </w:r>
+            <w:r>
+              <w:rPr>
+                <w:rFonts w:ascii="Times New Roman" w:eastAsia="Times New Roman" w:hAnsi="Times New Roman" w:cs="Times New Roman"/>
+                <w:spacing w:val="-1"/>
+              </w:rPr>
+              <w:t>13/02/2024</w:t>
+            </w:r>
           </w:p>
         </w:tc>
       </w:tr>
@@ -1430,6 +1511,13 @@
                 <w:spacing w:val="-1"/>
               </w:rPr>
             </w:pPr>
+            <w:r>
+              <w:rPr>
+                <w:rFonts w:ascii="Times New Roman" w:eastAsia="Times New Roman" w:hAnsi="Times New Roman" w:cs="Times New Roman"/>
+                <w:spacing w:val="-1"/>
+              </w:rPr>
+              <w:t>16/02/2024</w:t>
+            </w:r>
           </w:p>
         </w:tc>
       </w:tr>
@@ -1475,14 +1563,7 @@
                 <w:rFonts w:ascii="Times New Roman" w:eastAsia="Times New Roman" w:hAnsi="Times New Roman" w:cs="Times New Roman"/>
                 <w:spacing w:val="-1"/>
               </w:rPr>
-              <w:t>​​</w:t>
-            </w:r>
-            <w:r>
-              <w:rPr>
-                <w:rFonts w:ascii="Times New Roman" w:eastAsia="Times New Roman" w:hAnsi="Times New Roman" w:cs="Times New Roman"/>
-                <w:spacing w:val="-1"/>
-              </w:rPr>
-              <w:t xml:space="preserve"> </w:t>
+              <w:t>Diagrams</w:t>
             </w:r>
           </w:p>
         </w:tc>
@@ -1524,6 +1605,13 @@
                 <w:spacing w:val="-1"/>
               </w:rPr>
             </w:pPr>
+            <w:r>
+              <w:rPr>
+                <w:rFonts w:ascii="Times New Roman" w:eastAsia="Times New Roman" w:hAnsi="Times New Roman" w:cs="Times New Roman"/>
+                <w:spacing w:val="-1"/>
+              </w:rPr>
+              <w:t>100%</w:t>
+            </w:r>
           </w:p>
         </w:tc>
       </w:tr>
@@ -1564,6 +1652,13 @@
                 <w:spacing w:val="-1"/>
               </w:rPr>
             </w:pPr>
+            <w:r>
+              <w:rPr>
+                <w:rFonts w:ascii="Times New Roman" w:eastAsia="Times New Roman" w:hAnsi="Times New Roman" w:cs="Times New Roman"/>
+                <w:spacing w:val="-1"/>
+              </w:rPr>
+              <w:t>3</w:t>
+            </w:r>
           </w:p>
         </w:tc>
       </w:tr>
@@ -1609,67 +1704,37 @@
                 <w:rFonts w:ascii="Times New Roman" w:eastAsia="Times New Roman" w:hAnsi="Times New Roman" w:cs="Times New Roman"/>
                 <w:spacing w:val="-1"/>
               </w:rPr>
-              <w:t xml:space="preserve"> Member 1</w:t>
-            </w:r>
-          </w:p>
-          <w:p>
-            <w:pPr>
-              <w:rPr>
-                <w:rFonts w:ascii="Times New Roman" w:eastAsia="Times New Roman" w:hAnsi="Times New Roman" w:cs="Times New Roman"/>
-                <w:spacing w:val="-1"/>
-              </w:rPr>
-            </w:pPr>
-            <w:r>
-              <w:rPr>
-                <w:rFonts w:ascii="Times New Roman" w:eastAsia="Times New Roman" w:hAnsi="Times New Roman" w:cs="Times New Roman"/>
-                <w:spacing w:val="-1"/>
-              </w:rPr>
-              <w:t xml:space="preserve"> Member 2</w:t>
-            </w:r>
-          </w:p>
-          <w:p>
-            <w:pPr>
-              <w:rPr>
-                <w:rFonts w:ascii="Times New Roman" w:eastAsia="Times New Roman" w:hAnsi="Times New Roman" w:cs="Times New Roman"/>
-                <w:spacing w:val="-1"/>
-              </w:rPr>
-            </w:pPr>
-            <w:r>
-              <w:rPr>
-                <w:rFonts w:ascii="Times New Roman" w:eastAsia="Times New Roman" w:hAnsi="Times New Roman" w:cs="Times New Roman"/>
-                <w:spacing w:val="-1"/>
-              </w:rPr>
-              <w:t xml:space="preserve"> Member 3</w:t>
-            </w:r>
-          </w:p>
-          <w:p>
-            <w:pPr>
-              <w:rPr>
-                <w:rFonts w:ascii="Times New Roman" w:eastAsia="Times New Roman" w:hAnsi="Times New Roman" w:cs="Times New Roman"/>
-                <w:spacing w:val="-1"/>
-              </w:rPr>
-            </w:pPr>
-            <w:r>
-              <w:rPr>
-                <w:rFonts w:ascii="Times New Roman" w:eastAsia="Times New Roman" w:hAnsi="Times New Roman" w:cs="Times New Roman"/>
-                <w:spacing w:val="-1"/>
-              </w:rPr>
-              <w:t xml:space="preserve"> Member 4</w:t>
-            </w:r>
-          </w:p>
-          <w:p>
-            <w:pPr>
-              <w:rPr>
-                <w:rFonts w:ascii="Times New Roman" w:eastAsia="Times New Roman" w:hAnsi="Times New Roman" w:cs="Times New Roman"/>
-                <w:spacing w:val="-1"/>
-              </w:rPr>
-            </w:pPr>
-            <w:r>
-              <w:rPr>
-                <w:rFonts w:ascii="Times New Roman" w:eastAsia="Times New Roman" w:hAnsi="Times New Roman" w:cs="Times New Roman"/>
-                <w:spacing w:val="-1"/>
-              </w:rPr>
-              <w:t xml:space="preserve"> Member 5</w:t>
+              <w:t>Rhythm – UML Diagram</w:t>
+            </w:r>
+          </w:p>
+          <w:p>
+            <w:pPr>
+              <w:rPr>
+                <w:rFonts w:ascii="Times New Roman" w:eastAsia="Times New Roman" w:hAnsi="Times New Roman" w:cs="Times New Roman"/>
+                <w:spacing w:val="-1"/>
+              </w:rPr>
+            </w:pPr>
+            <w:r>
+              <w:rPr>
+                <w:rFonts w:ascii="Times New Roman" w:eastAsia="Times New Roman" w:hAnsi="Times New Roman" w:cs="Times New Roman"/>
+                <w:spacing w:val="-1"/>
+              </w:rPr>
+              <w:t>Tyler – Flow Diagrams</w:t>
+            </w:r>
+          </w:p>
+          <w:p>
+            <w:pPr>
+              <w:rPr>
+                <w:rFonts w:ascii="Times New Roman" w:eastAsia="Times New Roman" w:hAnsi="Times New Roman" w:cs="Times New Roman"/>
+                <w:spacing w:val="-1"/>
+              </w:rPr>
+            </w:pPr>
+            <w:r>
+              <w:rPr>
+                <w:rFonts w:ascii="Times New Roman" w:eastAsia="Times New Roman" w:hAnsi="Times New Roman" w:cs="Times New Roman"/>
+                <w:spacing w:val="-1"/>
+              </w:rPr>
+              <w:t>Omar – Use Case</w:t>
             </w:r>
           </w:p>
           <w:p>
@@ -1729,6 +1794,13 @@
                 <w:spacing w:val="-1"/>
               </w:rPr>
             </w:pPr>
+            <w:r>
+              <w:rPr>
+                <w:rFonts w:ascii="Times New Roman" w:eastAsia="Times New Roman" w:hAnsi="Times New Roman" w:cs="Times New Roman"/>
+                <w:spacing w:val="-1"/>
+              </w:rPr>
+              <w:t>Midterms studying taking time</w:t>
+            </w:r>
           </w:p>
         </w:tc>
       </w:tr>
@@ -1779,6 +1851,13 @@
                 <w:spacing w:val="-1"/>
               </w:rPr>
             </w:pPr>
+            <w:r>
+              <w:rPr>
+                <w:rFonts w:ascii="Times New Roman" w:eastAsia="Times New Roman" w:hAnsi="Times New Roman" w:cs="Times New Roman"/>
+                <w:spacing w:val="-1"/>
+              </w:rPr>
+              <w:t>Do our best</w:t>
+            </w:r>
           </w:p>
         </w:tc>
       </w:tr>
@@ -1853,7 +1932,7 @@
           <w:szCs w:val="34"/>
         </w:rPr>
         <w:drawing>
-          <wp:inline distT="0" distB="0" distL="0" distR="0">
+          <wp:inline distT="0" distB="0" distL="0" distR="0" wp14:anchorId="07EC8CF9" wp14:editId="723CBBBE">
             <wp:extent cx="178594" cy="178594"/>
             <wp:effectExtent l="0" t="0" r="0" b="0"/>
             <wp:docPr id="306956271" name="Picture 1" descr=":books:"/>
@@ -1938,18 +2017,6 @@
     </w:p>
     <w:p>
       <w:pPr>
-        <w:numPr>
-          <w:ilvl w:val="0"/>
-          <w:numId w:val="5"/>
-        </w:numPr>
-        <w:rPr>
-          <w:rFonts w:ascii="Times New Roman" w:eastAsia="Times New Roman" w:hAnsi="Times New Roman" w:cs="Times New Roman"/>
-          <w:spacing w:val="-1"/>
-        </w:rPr>
-      </w:pPr>
-    </w:p>
-    <w:p>
-      <w:pPr>
         <w:rPr>
           <w:rFonts w:ascii="Times New Roman" w:eastAsia="Times New Roman" w:hAnsi="Times New Roman" w:cs="Times New Roman"/>
         </w:rPr>
@@ -1967,7 +2034,7 @@
 </file>
 
 <file path=word/endnotes.xml><?xml version="1.0" encoding="utf-8"?>
-<w:endnotes xmlns:wpc="http://schemas.microsoft.com/office/word/2010/wordprocessingCanvas" xmlns:cx="http://schemas.microsoft.com/office/drawing/2014/chartex" xmlns:cx1="http://schemas.microsoft.com/office/drawing/2015/9/8/chartex" xmlns:cx2="http://schemas.microsoft.com/office/drawing/2015/10/21/chartex" xmlns:cx3="http://schemas.microsoft.com/office/drawing/2016/5/9/chartex" xmlns:cx4="http://schemas.microsoft.com/office/drawing/2016/5/10/chartex" xmlns:cx5="http://schemas.microsoft.com/office/drawing/2016/5/11/chartex" xmlns:cx6="http://schemas.microsoft.com/office/drawing/2016/5/12/chartex" xmlns:cx7="http://schemas.microsoft.com/office/drawing/2016/5/13/chartex" xmlns:cx8="http://schemas.microsoft.com/office/drawing/2016/5/14/chartex" xmlns:mc="http://schemas.openxmlformats.org/markup-compatibility/2006" xmlns:aink="http://schemas.microsoft.com/office/drawing/2016/ink" xmlns:am3d="http://schemas.microsoft.com/office/drawing/2017/model3d" xmlns:o="urn:schemas-microsoft-com:office:office" xmlns:oel="http://schemas.microsoft.com/office/2019/extlst" xmlns:r="http://schemas.openxmlformats.org/officeDocument/2006/relationships" xmlns:m="http://schemas.openxmlformats.org/officeDocument/2006/math" xmlns:v="urn:schemas-microsoft-com:vml" xmlns:wp14="http://schemas.microsoft.com/office/word/2010/wordprocessingDrawing" xmlns:wp="http://schemas.openxmlformats.org/drawingml/2006/wordprocessingDrawing" xmlns:w10="urn:schemas-microsoft-com:office:word" xmlns:w="http://schemas.openxmlformats.org/wordprocessingml/2006/main" xmlns:w14="http://schemas.microsoft.com/office/word/2010/wordml" xmlns:w15="http://schemas.microsoft.com/office/word/2012/wordml" xmlns:w16cex="http://schemas.microsoft.com/office/word/2018/wordml/cex" xmlns:w16cid="http://schemas.microsoft.com/office/word/2016/wordml/cid" xmlns:w16="http://schemas.microsoft.com/office/word/2018/wordml" xmlns:w16sdtdh="http://schemas.microsoft.com/office/word/2020/wordml/sdtdatahash" xmlns:w16se="http://schemas.microsoft.com/office/word/2015/wordml/symex" xmlns:wpg="http://schemas.microsoft.com/office/word/2010/wordprocessingGroup" xmlns:wpi="http://schemas.microsoft.com/office/word/2010/wordprocessingInk" xmlns:wne="http://schemas.microsoft.com/office/word/2006/wordml" xmlns:wps="http://schemas.microsoft.com/office/word/2010/wordprocessingShape" mc:Ignorable="w14 w15 w16se w16cid w16 w16cex w16sdtdh wp14">
+<w:endnotes xmlns:wpc="http://schemas.microsoft.com/office/word/2010/wordprocessingCanvas" xmlns:cx="http://schemas.microsoft.com/office/drawing/2014/chartex" xmlns:cx1="http://schemas.microsoft.com/office/drawing/2015/9/8/chartex" xmlns:cx2="http://schemas.microsoft.com/office/drawing/2015/10/21/chartex" xmlns:cx3="http://schemas.microsoft.com/office/drawing/2016/5/9/chartex" xmlns:cx4="http://schemas.microsoft.com/office/drawing/2016/5/10/chartex" xmlns:cx5="http://schemas.microsoft.com/office/drawing/2016/5/11/chartex" xmlns:cx6="http://schemas.microsoft.com/office/drawing/2016/5/12/chartex" xmlns:cx7="http://schemas.microsoft.com/office/drawing/2016/5/13/chartex" xmlns:cx8="http://schemas.microsoft.com/office/drawing/2016/5/14/chartex" xmlns:mc="http://schemas.openxmlformats.org/markup-compatibility/2006" xmlns:aink="http://schemas.microsoft.com/office/drawing/2016/ink" xmlns:am3d="http://schemas.microsoft.com/office/drawing/2017/model3d" xmlns:o="urn:schemas-microsoft-com:office:office" xmlns:oel="http://schemas.microsoft.com/office/2019/extlst" xmlns:r="http://schemas.openxmlformats.org/officeDocument/2006/relationships" xmlns:m="http://schemas.openxmlformats.org/officeDocument/2006/math" xmlns:v="urn:schemas-microsoft-com:vml" xmlns:wp14="http://schemas.microsoft.com/office/word/2010/wordprocessingDrawing" xmlns:wp="http://schemas.openxmlformats.org/drawingml/2006/wordprocessingDrawing" xmlns:w10="urn:schemas-microsoft-com:office:word" xmlns:w="http://schemas.openxmlformats.org/wordprocessingml/2006/main" xmlns:w14="http://schemas.microsoft.com/office/word/2010/wordml" xmlns:w15="http://schemas.microsoft.com/office/word/2012/wordml" xmlns:w16cex="http://schemas.microsoft.com/office/word/2018/wordml/cex" xmlns:w16cid="http://schemas.microsoft.com/office/word/2016/wordml/cid" xmlns:w16="http://schemas.microsoft.com/office/word/2018/wordml" xmlns:w16du="http://schemas.microsoft.com/office/word/2023/wordml/word16du" xmlns:w16sdtdh="http://schemas.microsoft.com/office/word/2020/wordml/sdtdatahash" xmlns:w16se="http://schemas.microsoft.com/office/word/2015/wordml/symex" xmlns:wpg="http://schemas.microsoft.com/office/word/2010/wordprocessingGroup" xmlns:wpi="http://schemas.microsoft.com/office/word/2010/wordprocessingInk" xmlns:wne="http://schemas.microsoft.com/office/word/2006/wordml" xmlns:wps="http://schemas.microsoft.com/office/word/2010/wordprocessingShape" mc:Ignorable="w14 w15 w16se w16cid w16 w16cex w16sdtdh w16du wp14">
   <w:endnote w:type="separator" w:id="-1">
     <w:p>
       <w:r>
@@ -1986,7 +2053,7 @@
 </file>
 
 <file path=word/footnotes.xml><?xml version="1.0" encoding="utf-8"?>
-<w:footnotes xmlns:wpc="http://schemas.microsoft.com/office/word/2010/wordprocessingCanvas" xmlns:cx="http://schemas.microsoft.com/office/drawing/2014/chartex" xmlns:cx1="http://schemas.microsoft.com/office/drawing/2015/9/8/chartex" xmlns:cx2="http://schemas.microsoft.com/office/drawing/2015/10/21/chartex" xmlns:cx3="http://schemas.microsoft.com/office/drawing/2016/5/9/chartex" xmlns:cx4="http://schemas.microsoft.com/office/drawing/2016/5/10/chartex" xmlns:cx5="http://schemas.microsoft.com/office/drawing/2016/5/11/chartex" xmlns:cx6="http://schemas.microsoft.com/office/drawing/2016/5/12/chartex" xmlns:cx7="http://schemas.microsoft.com/office/drawing/2016/5/13/chartex" xmlns:cx8="http://schemas.microsoft.com/office/drawing/2016/5/14/chartex" xmlns:mc="http://schemas.openxmlformats.org/markup-compatibility/2006" xmlns:aink="http://schemas.microsoft.com/office/drawing/2016/ink" xmlns:am3d="http://schemas.microsoft.com/office/drawing/2017/model3d" xmlns:o="urn:schemas-microsoft-com:office:office" xmlns:oel="http://schemas.microsoft.com/office/2019/extlst" xmlns:r="http://schemas.openxmlformats.org/officeDocument/2006/relationships" xmlns:m="http://schemas.openxmlformats.org/officeDocument/2006/math" xmlns:v="urn:schemas-microsoft-com:vml" xmlns:wp14="http://schemas.microsoft.com/office/word/2010/wordprocessingDrawing" xmlns:wp="http://schemas.openxmlformats.org/drawingml/2006/wordprocessingDrawing" xmlns:w10="urn:schemas-microsoft-com:office:word" xmlns:w="http://schemas.openxmlformats.org/wordprocessingml/2006/main" xmlns:w14="http://schemas.microsoft.com/office/word/2010/wordml" xmlns:w15="http://schemas.microsoft.com/office/word/2012/wordml" xmlns:w16cex="http://schemas.microsoft.com/office/word/2018/wordml/cex" xmlns:w16cid="http://schemas.microsoft.com/office/word/2016/wordml/cid" xmlns:w16="http://schemas.microsoft.com/office/word/2018/wordml" xmlns:w16sdtdh="http://schemas.microsoft.com/office/word/2020/wordml/sdtdatahash" xmlns:w16se="http://schemas.microsoft.com/office/word/2015/wordml/symex" xmlns:wpg="http://schemas.microsoft.com/office/word/2010/wordprocessingGroup" xmlns:wpi="http://schemas.microsoft.com/office/word/2010/wordprocessingInk" xmlns:wne="http://schemas.microsoft.com/office/word/2006/wordml" xmlns:wps="http://schemas.microsoft.com/office/word/2010/wordprocessingShape" mc:Ignorable="w14 w15 w16se w16cid w16 w16cex w16sdtdh wp14">
+<w:footnotes xmlns:wpc="http://schemas.microsoft.com/office/word/2010/wordprocessingCanvas" xmlns:cx="http://schemas.microsoft.com/office/drawing/2014/chartex" xmlns:cx1="http://schemas.microsoft.com/office/drawing/2015/9/8/chartex" xmlns:cx2="http://schemas.microsoft.com/office/drawing/2015/10/21/chartex" xmlns:cx3="http://schemas.microsoft.com/office/drawing/2016/5/9/chartex" xmlns:cx4="http://schemas.microsoft.com/office/drawing/2016/5/10/chartex" xmlns:cx5="http://schemas.microsoft.com/office/drawing/2016/5/11/chartex" xmlns:cx6="http://schemas.microsoft.com/office/drawing/2016/5/12/chartex" xmlns:cx7="http://schemas.microsoft.com/office/drawing/2016/5/13/chartex" xmlns:cx8="http://schemas.microsoft.com/office/drawing/2016/5/14/chartex" xmlns:mc="http://schemas.openxmlformats.org/markup-compatibility/2006" xmlns:aink="http://schemas.microsoft.com/office/drawing/2016/ink" xmlns:am3d="http://schemas.microsoft.com/office/drawing/2017/model3d" xmlns:o="urn:schemas-microsoft-com:office:office" xmlns:oel="http://schemas.microsoft.com/office/2019/extlst" xmlns:r="http://schemas.openxmlformats.org/officeDocument/2006/relationships" xmlns:m="http://schemas.openxmlformats.org/officeDocument/2006/math" xmlns:v="urn:schemas-microsoft-com:vml" xmlns:wp14="http://schemas.microsoft.com/office/word/2010/wordprocessingDrawing" xmlns:wp="http://schemas.openxmlformats.org/drawingml/2006/wordprocessingDrawing" xmlns:w10="urn:schemas-microsoft-com:office:word" xmlns:w="http://schemas.openxmlformats.org/wordprocessingml/2006/main" xmlns:w14="http://schemas.microsoft.com/office/word/2010/wordml" xmlns:w15="http://schemas.microsoft.com/office/word/2012/wordml" xmlns:w16cex="http://schemas.microsoft.com/office/word/2018/wordml/cex" xmlns:w16cid="http://schemas.microsoft.com/office/word/2016/wordml/cid" xmlns:w16="http://schemas.microsoft.com/office/word/2018/wordml" xmlns:w16du="http://schemas.microsoft.com/office/word/2023/wordml/word16du" xmlns:w16sdtdh="http://schemas.microsoft.com/office/word/2020/wordml/sdtdatahash" xmlns:w16se="http://schemas.microsoft.com/office/word/2015/wordml/symex" xmlns:wpg="http://schemas.microsoft.com/office/word/2010/wordprocessingGroup" xmlns:wpi="http://schemas.microsoft.com/office/word/2010/wordprocessingInk" xmlns:wne="http://schemas.microsoft.com/office/word/2006/wordml" xmlns:wps="http://schemas.microsoft.com/office/word/2010/wordprocessingShape" mc:Ignorable="w14 w15 w16se w16cid w16 w16cex w16sdtdh w16du wp14">
   <w:footnote w:type="separator" w:id="-1">
     <w:p>
       <w:r>
@@ -2005,7 +2072,7 @@
 </file>
 
 <file path=word/numbering.xml><?xml version="1.0" encoding="utf-8"?>
-<w:numbering xmlns:wpc="http://schemas.microsoft.com/office/word/2010/wordprocessingCanvas" xmlns:cx="http://schemas.microsoft.com/office/drawing/2014/chartex" xmlns:cx1="http://schemas.microsoft.com/office/drawing/2015/9/8/chartex" xmlns:cx2="http://schemas.microsoft.com/office/drawing/2015/10/21/chartex" xmlns:cx3="http://schemas.microsoft.com/office/drawing/2016/5/9/chartex" xmlns:cx4="http://schemas.microsoft.com/office/drawing/2016/5/10/chartex" xmlns:cx5="http://schemas.microsoft.com/office/drawing/2016/5/11/chartex" xmlns:cx6="http://schemas.microsoft.com/office/drawing/2016/5/12/chartex" xmlns:cx7="http://schemas.microsoft.com/office/drawing/2016/5/13/chartex" xmlns:cx8="http://schemas.microsoft.com/office/drawing/2016/5/14/chartex" xmlns:mc="http://schemas.openxmlformats.org/markup-compatibility/2006" xmlns:aink="http://schemas.microsoft.com/office/drawing/2016/ink" xmlns:am3d="http://schemas.microsoft.com/office/drawing/2017/model3d" xmlns:o="urn:schemas-microsoft-com:office:office" xmlns:oel="http://schemas.microsoft.com/office/2019/extlst" xmlns:r="http://schemas.openxmlformats.org/officeDocument/2006/relationships" xmlns:m="http://schemas.openxmlformats.org/officeDocument/2006/math" xmlns:v="urn:schemas-microsoft-com:vml" xmlns:wp14="http://schemas.microsoft.com/office/word/2010/wordprocessingDrawing" xmlns:wp="http://schemas.openxmlformats.org/drawingml/2006/wordprocessingDrawing" xmlns:w10="urn:schemas-microsoft-com:office:word" xmlns:w="http://schemas.openxmlformats.org/wordprocessingml/2006/main" xmlns:w14="http://schemas.microsoft.com/office/word/2010/wordml" xmlns:w15="http://schemas.microsoft.com/office/word/2012/wordml" xmlns:w16cex="http://schemas.microsoft.com/office/word/2018/wordml/cex" xmlns:w16cid="http://schemas.microsoft.com/office/word/2016/wordml/cid" xmlns:w16="http://schemas.microsoft.com/office/word/2018/wordml" xmlns:w16sdtdh="http://schemas.microsoft.com/office/word/2020/wordml/sdtdatahash" xmlns:w16se="http://schemas.microsoft.com/office/word/2015/wordml/symex" xmlns:wpg="http://schemas.microsoft.com/office/word/2010/wordprocessingGroup" xmlns:wpi="http://schemas.microsoft.com/office/word/2010/wordprocessingInk" xmlns:wne="http://schemas.microsoft.com/office/word/2006/wordml" xmlns:wps="http://schemas.microsoft.com/office/word/2010/wordprocessingShape" mc:Ignorable="w14 w15 w16se w16cid w16 w16cex w16sdtdh wp14">
+<w:numbering xmlns:wpc="http://schemas.microsoft.com/office/word/2010/wordprocessingCanvas" xmlns:cx="http://schemas.microsoft.com/office/drawing/2014/chartex" xmlns:cx1="http://schemas.microsoft.com/office/drawing/2015/9/8/chartex" xmlns:cx2="http://schemas.microsoft.com/office/drawing/2015/10/21/chartex" xmlns:cx3="http://schemas.microsoft.com/office/drawing/2016/5/9/chartex" xmlns:cx4="http://schemas.microsoft.com/office/drawing/2016/5/10/chartex" xmlns:cx5="http://schemas.microsoft.com/office/drawing/2016/5/11/chartex" xmlns:cx6="http://schemas.microsoft.com/office/drawing/2016/5/12/chartex" xmlns:cx7="http://schemas.microsoft.com/office/drawing/2016/5/13/chartex" xmlns:cx8="http://schemas.microsoft.com/office/drawing/2016/5/14/chartex" xmlns:mc="http://schemas.openxmlformats.org/markup-compatibility/2006" xmlns:aink="http://schemas.microsoft.com/office/drawing/2016/ink" xmlns:am3d="http://schemas.microsoft.com/office/drawing/2017/model3d" xmlns:o="urn:schemas-microsoft-com:office:office" xmlns:oel="http://schemas.microsoft.com/office/2019/extlst" xmlns:r="http://schemas.openxmlformats.org/officeDocument/2006/relationships" xmlns:m="http://schemas.openxmlformats.org/officeDocument/2006/math" xmlns:v="urn:schemas-microsoft-com:vml" xmlns:wp14="http://schemas.microsoft.com/office/word/2010/wordprocessingDrawing" xmlns:wp="http://schemas.openxmlformats.org/drawingml/2006/wordprocessingDrawing" xmlns:w10="urn:schemas-microsoft-com:office:word" xmlns:w="http://schemas.openxmlformats.org/wordprocessingml/2006/main" xmlns:w14="http://schemas.microsoft.com/office/word/2010/wordml" xmlns:w15="http://schemas.microsoft.com/office/word/2012/wordml" xmlns:w16cex="http://schemas.microsoft.com/office/word/2018/wordml/cex" xmlns:w16cid="http://schemas.microsoft.com/office/word/2016/wordml/cid" xmlns:w16="http://schemas.microsoft.com/office/word/2018/wordml" xmlns:w16du="http://schemas.microsoft.com/office/word/2023/wordml/word16du" xmlns:w16sdtdh="http://schemas.microsoft.com/office/word/2020/wordml/sdtdatahash" xmlns:w16se="http://schemas.microsoft.com/office/word/2015/wordml/symex" xmlns:wpg="http://schemas.microsoft.com/office/word/2010/wordprocessingGroup" xmlns:wpi="http://schemas.microsoft.com/office/word/2010/wordprocessingInk" xmlns:wne="http://schemas.microsoft.com/office/word/2006/wordml" xmlns:wps="http://schemas.microsoft.com/office/word/2010/wordprocessingShape" mc:Ignorable="w14 w15 w16se w16cid w16 w16cex w16sdtdh w16du wp14">
   <w:abstractNum w:abstractNumId="0" w15:restartNumberingAfterBreak="0">
     <w:nsid w:val="02133EFE"/>
     <w:multiLevelType w:val="multilevel"/>
@@ -2850,7 +2917,7 @@
 </file>
 
 <file path=word/styles.xml><?xml version="1.0" encoding="utf-8"?>
-<w:styles xmlns:mc="http://schemas.openxmlformats.org/markup-compatibility/2006" xmlns:r="http://schemas.openxmlformats.org/officeDocument/2006/relationships" xmlns:w="http://schemas.openxmlformats.org/wordprocessingml/2006/main" xmlns:w14="http://schemas.microsoft.com/office/word/2010/wordml" xmlns:w15="http://schemas.microsoft.com/office/word/2012/wordml" xmlns:w16cex="http://schemas.microsoft.com/office/word/2018/wordml/cex" xmlns:w16cid="http://schemas.microsoft.com/office/word/2016/wordml/cid" xmlns:w16="http://schemas.microsoft.com/office/word/2018/wordml" xmlns:w16sdtdh="http://schemas.microsoft.com/office/word/2020/wordml/sdtdatahash" xmlns:w16se="http://schemas.microsoft.com/office/word/2015/wordml/symex" mc:Ignorable="w14 w15 w16se w16cid w16 w16cex w16sdtdh">
+<w:styles xmlns:mc="http://schemas.openxmlformats.org/markup-compatibility/2006" xmlns:r="http://schemas.openxmlformats.org/officeDocument/2006/relationships" xmlns:w="http://schemas.openxmlformats.org/wordprocessingml/2006/main" xmlns:w14="http://schemas.microsoft.com/office/word/2010/wordml" xmlns:w15="http://schemas.microsoft.com/office/word/2012/wordml" xmlns:w16cex="http://schemas.microsoft.com/office/word/2018/wordml/cex" xmlns:w16cid="http://schemas.microsoft.com/office/word/2016/wordml/cid" xmlns:w16="http://schemas.microsoft.com/office/word/2018/wordml" xmlns:w16du="http://schemas.microsoft.com/office/word/2023/wordml/word16du" xmlns:w16sdtdh="http://schemas.microsoft.com/office/word/2020/wordml/sdtdatahash" xmlns:w16se="http://schemas.microsoft.com/office/word/2015/wordml/symex" mc:Ignorable="w14 w15 w16se w16cid w16 w16cex w16sdtdh w16du">
   <w:docDefaults>
     <w:rPrDefault>
       <w:rPr>

</xml_diff>